<commit_message>
new indirect emissions estimates
</commit_message>
<xml_diff>
--- a/Results/covid_emissions.docx
+++ b/Results/covid_emissions.docx
@@ -36,13 +36,42 @@
         <w:t xml:space="preserve">Lamb</w:t>
       </w:r>
     </w:p>
-    <w:bookmarkStart w:id="21" w:name="long-term-trend"/>
+    <w:bookmarkStart w:id="20" w:name="setup"/>
     <w:p>
       <w:pPr>
         <w:pStyle w:val="Heading2"/>
       </w:pPr>
       <w:r>
-        <w:t xml:space="preserve">Long term trend</w:t>
+        <w:t xml:space="preserve">Setup</w:t>
+      </w:r>
+    </w:p>
+    <w:bookmarkEnd w:id="20"/>
+    <w:bookmarkStart w:id="24" w:name="long-term-trend-and-2020-estimates"/>
+    <w:p>
+      <w:pPr>
+        <w:pStyle w:val="Heading2"/>
+      </w:pPr>
+      <w:r>
+        <w:t xml:space="preserve">Long term trend and 2020 estimates</w:t>
+      </w:r>
+    </w:p>
+    <w:bookmarkStart w:id="21" w:name="daily-emissions-from-gcp"/>
+    <w:p>
+      <w:pPr>
+        <w:pStyle w:val="Heading3"/>
+      </w:pPr>
+      <w:r>
+        <w:t xml:space="preserve">Daily emissions from GCP</w:t>
+      </w:r>
+    </w:p>
+    <w:bookmarkEnd w:id="21"/>
+    <w:bookmarkStart w:id="23" w:name="X029283d12aa7ddc711df5362ef1c3b6ba71a927"/>
+    <w:p>
+      <w:pPr>
+        <w:pStyle w:val="Heading3"/>
+      </w:pPr>
+      <w:r>
+        <w:t xml:space="preserve">Annual emissions from Global Carbon Project and EDGAR</w:t>
       </w:r>
     </w:p>
     <w:p>
@@ -59,13 +88,13 @@
               <a:graphicData uri="http://schemas.openxmlformats.org/drawingml/2006/picture">
                 <pic:pic>
                   <pic:nvPicPr>
-                    <pic:cNvPr descr="C:\Users\lamw\Documents\SpiderOak%20Hive\Work\Projects\AR6-Emissions-trends-and-drivers\Results\covid_emissions_files/figure-docx/long_trend-1.png" id="0" name="Picture"/>
+                    <pic:cNvPr descr="C:\Users\lamw\Documents\SpiderOak%20Hive\Work\Projects\AR6-Emissions-trends-and-drivers\Results\covid_emissions_files/figure-docx/annual_gcp-1.png" id="0" name="Picture"/>
                     <pic:cNvPicPr>
                       <a:picLocks noChangeArrowheads="1" noChangeAspect="1"/>
                     </pic:cNvPicPr>
                   </pic:nvPicPr>
                   <pic:blipFill>
-                    <a:blip r:embed="rId20"/>
+                    <a:blip r:embed="rId22"/>
                     <a:stretch>
                       <a:fillRect/>
                     </a:stretch>
@@ -92,14 +121,34 @@
         </w:drawing>
       </w:r>
     </w:p>
-    <w:bookmarkEnd w:id="21"/>
-    <w:bookmarkStart w:id="22" w:name="sectors-carbon-monitor"/>
+    <w:bookmarkEnd w:id="23"/>
+    <w:bookmarkEnd w:id="24"/>
+    <w:bookmarkStart w:id="25" w:name="estimates"/>
     <w:p>
       <w:pPr>
         <w:pStyle w:val="Heading2"/>
       </w:pPr>
       <w:r>
-        <w:t xml:space="preserve">Sectors (Carbon Monitor)</w:t>
+        <w:t xml:space="preserve">2020 estimates</w:t>
+      </w:r>
+    </w:p>
+    <w:bookmarkEnd w:id="25"/>
+    <w:bookmarkStart w:id="31" w:name="daily-emissions-2020"/>
+    <w:p>
+      <w:pPr>
+        <w:pStyle w:val="Heading2"/>
+      </w:pPr>
+      <w:r>
+        <w:t xml:space="preserve">Daily emissions 2020</w:t>
+      </w:r>
+    </w:p>
+    <w:bookmarkStart w:id="26" w:name="carbon-monitor"/>
+    <w:p>
+      <w:pPr>
+        <w:pStyle w:val="Heading3"/>
+      </w:pPr>
+      <w:r>
+        <w:t xml:space="preserve">Carbon Monitor</w:t>
       </w:r>
     </w:p>
     <w:p>
@@ -124,24 +173,24 @@
         <w:t xml:space="preserve">## `summarise()` has grouped output by 'sector', 'date'. You can override using the `.groups` argument.</w:t>
       </w:r>
     </w:p>
-    <w:bookmarkEnd w:id="22"/>
-    <w:bookmarkStart w:id="23" w:name="sectors-global-carbon-project"/>
-    <w:p>
-      <w:pPr>
-        <w:pStyle w:val="Heading2"/>
-      </w:pPr>
-      <w:r>
-        <w:t xml:space="preserve">Sectors (Global Carbon Project)</w:t>
-      </w:r>
-    </w:p>
-    <w:bookmarkEnd w:id="23"/>
-    <w:bookmarkStart w:id="25" w:name="sector-comparison"/>
-    <w:p>
-      <w:pPr>
-        <w:pStyle w:val="Heading2"/>
-      </w:pPr>
-      <w:r>
-        <w:t xml:space="preserve">Sector comparison</w:t>
+    <w:bookmarkEnd w:id="26"/>
+    <w:bookmarkStart w:id="27" w:name="global-carbon-project"/>
+    <w:p>
+      <w:pPr>
+        <w:pStyle w:val="Heading3"/>
+      </w:pPr>
+      <w:r>
+        <w:t xml:space="preserve">Global Carbon Project</w:t>
+      </w:r>
+    </w:p>
+    <w:bookmarkEnd w:id="27"/>
+    <w:bookmarkStart w:id="30" w:name="sector-comparison-plot"/>
+    <w:p>
+      <w:pPr>
+        <w:pStyle w:val="Heading3"/>
+      </w:pPr>
+      <w:r>
+        <w:t xml:space="preserve">Sector comparison plot</w:t>
       </w:r>
     </w:p>
     <w:p>
@@ -164,7 +213,7 @@
                     </pic:cNvPicPr>
                   </pic:nvPicPr>
                   <pic:blipFill>
-                    <a:blip r:embed="rId24"/>
+                    <a:blip r:embed="rId28"/>
                     <a:stretch>
                       <a:fillRect/>
                     </a:stretch>
@@ -191,63 +240,6 @@
         </w:drawing>
       </w:r>
     </w:p>
-    <w:bookmarkEnd w:id="25"/>
-    <w:bookmarkStart w:id="28" w:name="totals"/>
-    <w:p>
-      <w:pPr>
-        <w:pStyle w:val="Heading2"/>
-      </w:pPr>
-      <w:r>
-        <w:t xml:space="preserve">Totals</w:t>
-      </w:r>
-    </w:p>
-    <w:p>
-      <w:pPr>
-        <w:pStyle w:val="FirstParagraph"/>
-      </w:pPr>
-      <w:r>
-        <w:drawing>
-          <wp:inline>
-            <wp:extent cx="5334000" cy="2000250"/>
-            <wp:effectExtent b="0" l="0" r="0" t="0"/>
-            <wp:docPr descr="" title="" id="1" name="Picture"/>
-            <a:graphic>
-              <a:graphicData uri="http://schemas.openxmlformats.org/drawingml/2006/picture">
-                <pic:pic>
-                  <pic:nvPicPr>
-                    <pic:cNvPr descr="C:\Users\lamw\Documents\SpiderOak%20Hive\Work\Projects\AR6-Emissions-trends-and-drivers\Results\covid_emissions_files/figure-docx/totals-1.png" id="0" name="Picture"/>
-                    <pic:cNvPicPr>
-                      <a:picLocks noChangeArrowheads="1" noChangeAspect="1"/>
-                    </pic:cNvPicPr>
-                  </pic:nvPicPr>
-                  <pic:blipFill>
-                    <a:blip r:embed="rId26"/>
-                    <a:stretch>
-                      <a:fillRect/>
-                    </a:stretch>
-                  </pic:blipFill>
-                  <pic:spPr bwMode="auto">
-                    <a:xfrm>
-                      <a:off x="0" y="0"/>
-                      <a:ext cx="5334000" cy="2000250"/>
-                    </a:xfrm>
-                    <a:prstGeom prst="rect">
-                      <a:avLst/>
-                    </a:prstGeom>
-                    <a:noFill/>
-                    <a:ln w="9525">
-                      <a:noFill/>
-                      <a:headEnd/>
-                      <a:tailEnd/>
-                    </a:ln>
-                  </pic:spPr>
-                </pic:pic>
-              </a:graphicData>
-            </a:graphic>
-          </wp:inline>
-        </w:drawing>
-      </w:r>
-    </w:p>
     <w:p>
       <w:pPr>
         <w:pStyle w:val="BodyText"/>
@@ -268,7 +260,7 @@
                     </pic:cNvPicPr>
                   </pic:nvPicPr>
                   <pic:blipFill>
-                    <a:blip r:embed="rId27"/>
+                    <a:blip r:embed="rId29"/>
                     <a:stretch>
                       <a:fillRect/>
                     </a:stretch>
@@ -295,7 +287,8 @@
         </w:drawing>
       </w:r>
     </w:p>
-    <w:bookmarkEnd w:id="28"/>
+    <w:bookmarkEnd w:id="30"/>
+    <w:bookmarkEnd w:id="31"/>
     <w:sectPr/>
   </w:body>
 </w:document>

</xml_diff>

<commit_message>
added EDGAR to covid plot
</commit_message>
<xml_diff>
--- a/Results/covid_emissions.docx
+++ b/Results/covid_emissions.docx
@@ -110,7 +110,7 @@
               <a:graphicData uri="http://schemas.openxmlformats.org/drawingml/2006/picture">
                 <pic:pic>
                   <pic:nvPicPr>
-                    <pic:cNvPr descr="C:\Users\lamw\DOCUME~1\SPIDER~1\Work\Projects\AR6-EM~2\Results\COVID_~1/figure-docx/annual_gcp-1.png" id="0" name="Picture"/>
+                    <pic:cNvPr descr="C:\Users\lamw\Documents\SpiderOak%20Hive\Work\Projects\AR6-Emissions-trends-and-drivers\Results\covid_emissions_files/figure-docx/annual_gcp-1.png" id="0" name="Picture"/>
                     <pic:cNvPicPr>
                       <a:picLocks noChangeArrowheads="1" noChangeAspect="1"/>
                     </pic:cNvPicPr>
@@ -229,7 +229,7 @@
               <a:graphicData uri="http://schemas.openxmlformats.org/drawingml/2006/picture">
                 <pic:pic>
                   <pic:nvPicPr>
-                    <pic:cNvPr descr="C:\Users\lamw\DOCUME~1\SPIDER~1\Work\Projects\AR6-EM~2\Results\COVID_~1/figure-docx/sector_comparison-1.png" id="0" name="Picture"/>
+                    <pic:cNvPr descr="C:\Users\lamw\Documents\SpiderOak%20Hive\Work\Projects\AR6-Emissions-trends-and-drivers\Results\covid_emissions_files/figure-docx/sector_comparison-1.png" id="0" name="Picture"/>
                     <pic:cNvPicPr>
                       <a:picLocks noChangeArrowheads="1" noChangeAspect="1"/>
                     </pic:cNvPicPr>

</xml_diff>

<commit_message>
update covid graph and region_countries threshold
</commit_message>
<xml_diff>
--- a/Results/covid_emissions.docx
+++ b/Results/covid_emissions.docx
@@ -46,29 +46,10 @@
       </w:r>
     </w:p>
     <w:bookmarkEnd w:id="20"/>
-    <w:bookmarkStart w:id="28" w:name="long-term-trend-and-2020-estimates"/>
+    <w:bookmarkStart w:id="24" w:name="table-of-emissions-changes-in-2020"/>
     <w:p>
       <w:pPr>
         <w:pStyle w:val="Heading2"/>
-      </w:pPr>
-      <w:r>
-        <w:t xml:space="preserve">Long term trend and 2020 estimates</w:t>
-      </w:r>
-    </w:p>
-    <w:bookmarkStart w:id="21" w:name="daily-emissions-from-gcp"/>
-    <w:p>
-      <w:pPr>
-        <w:pStyle w:val="Heading3"/>
-      </w:pPr>
-      <w:r>
-        <w:t xml:space="preserve">Daily emissions from GCP</w:t>
-      </w:r>
-    </w:p>
-    <w:bookmarkEnd w:id="21"/>
-    <w:bookmarkStart w:id="25" w:name="table-of-emissions-changes-in-2020"/>
-    <w:p>
-      <w:pPr>
-        <w:pStyle w:val="Heading3"/>
       </w:pPr>
       <w:r>
         <w:t xml:space="preserve">Table of emissions changes in 2020</w:t>
@@ -132,7 +113,7 @@
                     </pic:cNvPicPr>
                   </pic:nvPicPr>
                   <pic:blipFill>
-                    <a:blip r:embed="rId22"/>
+                    <a:blip r:embed="rId21"/>
                     <a:stretch>
                       <a:fillRect/>
                     </a:stretch>
@@ -228,7 +209,7 @@
                     </pic:cNvPicPr>
                   </pic:nvPicPr>
                   <pic:blipFill>
-                    <a:blip r:embed="rId23"/>
+                    <a:blip r:embed="rId22"/>
                     <a:stretch>
                       <a:fillRect/>
                     </a:stretch>
@@ -324,7 +305,7 @@
                     </pic:cNvPicPr>
                   </pic:nvPicPr>
                   <pic:blipFill>
-                    <a:blip r:embed="rId24"/>
+                    <a:blip r:embed="rId23"/>
                     <a:stretch>
                       <a:fillRect/>
                     </a:stretch>
@@ -351,14 +332,14 @@
         </w:drawing>
       </w:r>
     </w:p>
-    <w:bookmarkEnd w:id="25"/>
-    <w:bookmarkStart w:id="27" w:name="Xf1e87e0b8ee61c375d229cfabf07fe1210ec513"/>
-    <w:p>
-      <w:pPr>
-        <w:pStyle w:val="Heading3"/>
-      </w:pPr>
-      <w:r>
-        <w:t xml:space="preserve">Annual emissions from Global Carbon Project</w:t>
+    <w:bookmarkEnd w:id="24"/>
+    <w:bookmarkStart w:id="30" w:name="annual-emissions-1970-2020"/>
+    <w:p>
+      <w:pPr>
+        <w:pStyle w:val="Heading2"/>
+      </w:pPr>
+      <w:r>
+        <w:t xml:space="preserve">Annual emissions 1970-2020</w:t>
       </w:r>
     </w:p>
     <w:p>
@@ -403,7 +384,7 @@
                     </pic:cNvPicPr>
                   </pic:nvPicPr>
                   <pic:blipFill>
-                    <a:blip r:embed="rId26"/>
+                    <a:blip r:embed="rId25"/>
                     <a:stretch>
                       <a:fillRect/>
                     </a:stretch>
@@ -429,35 +410,17 @@
           </wp:inline>
         </w:drawing>
       </w:r>
-    </w:p>
-    <w:bookmarkEnd w:id="27"/>
-    <w:bookmarkEnd w:id="28"/>
-    <w:bookmarkStart w:id="29" w:name="estimates"/>
-    <w:p>
-      <w:pPr>
-        <w:pStyle w:val="Heading2"/>
-      </w:pPr>
-      <w:r>
-        <w:t xml:space="preserve">2020 estimates</w:t>
-      </w:r>
-    </w:p>
-    <w:bookmarkEnd w:id="29"/>
-    <w:bookmarkStart w:id="35" w:name="daily-emissions-2020"/>
-    <w:p>
-      <w:pPr>
-        <w:pStyle w:val="Heading2"/>
-      </w:pPr>
-      <w:r>
-        <w:t xml:space="preserve">Daily emissions 2020</w:t>
-      </w:r>
-    </w:p>
-    <w:bookmarkStart w:id="30" w:name="carbon-monitor"/>
-    <w:p>
-      <w:pPr>
-        <w:pStyle w:val="Heading3"/>
-      </w:pPr>
-      <w:r>
-        <w:t xml:space="preserve">Carbon Monitor</w:t>
+      <w:r>
+        <w:t xml:space="preserve"> </w:t>
+      </w:r>
+      <w:r>
+        <w:t xml:space="preserve">## Daily emissions 2020</w:t>
+      </w:r>
+      <w:r>
+        <w:t xml:space="preserve"> </w:t>
+      </w:r>
+      <w:r>
+        <w:t xml:space="preserve">### Carbon Monitor</w:t>
       </w:r>
     </w:p>
     <w:p>
@@ -482,8 +445,7 @@
         <w:t xml:space="preserve">## `summarise()` has grouped output by 'sector', 'date'. You can override using the `.groups` argument.</w:t>
       </w:r>
     </w:p>
-    <w:bookmarkEnd w:id="30"/>
-    <w:bookmarkStart w:id="31" w:name="global-carbon-project"/>
+    <w:bookmarkStart w:id="26" w:name="global-carbon-project"/>
     <w:p>
       <w:pPr>
         <w:pStyle w:val="Heading3"/>
@@ -492,8 +454,8 @@
         <w:t xml:space="preserve">Global Carbon Project</w:t>
       </w:r>
     </w:p>
-    <w:bookmarkEnd w:id="31"/>
-    <w:bookmarkStart w:id="34" w:name="sector-comparison-plot"/>
+    <w:bookmarkEnd w:id="26"/>
+    <w:bookmarkStart w:id="29" w:name="sector-comparison-plot"/>
     <w:p>
       <w:pPr>
         <w:pStyle w:val="Heading3"/>
@@ -522,7 +484,7 @@
                     </pic:cNvPicPr>
                   </pic:nvPicPr>
                   <pic:blipFill>
-                    <a:blip r:embed="rId32"/>
+                    <a:blip r:embed="rId27"/>
                     <a:stretch>
                       <a:fillRect/>
                     </a:stretch>
@@ -556,7 +518,7 @@
       <w:r>
         <w:drawing>
           <wp:inline>
-            <wp:extent cx="5334000" cy="3333749"/>
+            <wp:extent cx="5334000" cy="3667125"/>
             <wp:effectExtent b="0" l="0" r="0" t="0"/>
             <wp:docPr descr="" title="" id="1" name="Picture"/>
             <a:graphic>
@@ -569,7 +531,7 @@
                     </pic:cNvPicPr>
                   </pic:nvPicPr>
                   <pic:blipFill>
-                    <a:blip r:embed="rId33"/>
+                    <a:blip r:embed="rId28"/>
                     <a:stretch>
                       <a:fillRect/>
                     </a:stretch>
@@ -577,7 +539,7 @@
                   <pic:spPr bwMode="auto">
                     <a:xfrm>
                       <a:off x="0" y="0"/>
-                      <a:ext cx="5334000" cy="3333749"/>
+                      <a:ext cx="5334000" cy="3667125"/>
                     </a:xfrm>
                     <a:prstGeom prst="rect">
                       <a:avLst/>
@@ -596,8 +558,8 @@
         </w:drawing>
       </w:r>
     </w:p>
-    <w:bookmarkEnd w:id="34"/>
-    <w:bookmarkEnd w:id="35"/>
+    <w:bookmarkEnd w:id="29"/>
+    <w:bookmarkEnd w:id="30"/>
     <w:sectPr/>
   </w:body>
 </w:document>

</xml_diff>

<commit_message>
update index and tidy
</commit_message>
<xml_diff>
--- a/Results/covid_emissions.docx
+++ b/Results/covid_emissions.docx
@@ -378,7 +378,7 @@
               <a:graphicData uri="http://schemas.openxmlformats.org/drawingml/2006/picture">
                 <pic:pic>
                   <pic:nvPicPr>
-                    <pic:cNvPr descr="C:/Users/doen/ownCloud/AR6-Emissions-trends-and-drivers/Results/covid_emissions_files/figure-docx/annual_gcp-1.png" id="0" name="Picture"/>
+                    <pic:cNvPr descr="C:/Users/lamw/ownCloud/Projects/AR6-Emissions-trends-and-drivers/Results/covid_emissions_files/figure-docx/annual_gcp-1.png" id="0" name="Picture"/>
                     <pic:cNvPicPr>
                       <a:picLocks noChangeArrowheads="1" noChangeAspect="1"/>
                     </pic:cNvPicPr>
@@ -478,7 +478,7 @@
               <a:graphicData uri="http://schemas.openxmlformats.org/drawingml/2006/picture">
                 <pic:pic>
                   <pic:nvPicPr>
-                    <pic:cNvPr descr="C:/Users/doen/ownCloud/AR6-Emissions-trends-and-drivers/Results/covid_emissions_files/figure-docx/sector_comparison-1.png" id="0" name="Picture"/>
+                    <pic:cNvPr descr="C:/Users/lamw/ownCloud/Projects/AR6-Emissions-trends-and-drivers/Results/covid_emissions_files/figure-docx/sector_comparison-1.png" id="0" name="Picture"/>
                     <pic:cNvPicPr>
                       <a:picLocks noChangeArrowheads="1" noChangeAspect="1"/>
                     </pic:cNvPicPr>
@@ -634,7 +634,7 @@
 <file path=word/numbering.xml><?xml version="1.0" encoding="utf-8"?>
 <w:numbering xmlns:w="http://schemas.openxmlformats.org/wordprocessingml/2006/main">
   <w:abstractNum w:abstractNumId="990">
-    <w:nsid w:val="2c1ae401"/>
+    <w:nsid w:val="A990"/>
     <w:multiLevelType w:val="multilevel"/>
     <w:lvl w:ilvl="0">
       <w:numFmt w:val="bullet"/>
@@ -720,10 +720,10 @@
   <w:docDefaults>
     <w:rPrDefault>
       <w:rPr>
-        <w:rFonts w:asciiTheme="minorHAnsi" w:eastAsiaTheme="minorHAnsi" w:hAnsiTheme="minorHAnsi" w:cstheme="minorBidi"/>
+        <w:rFonts w:asciiTheme="minorHAnsi" w:cstheme="minorBidi" w:eastAsiaTheme="minorHAnsi" w:hAnsiTheme="minorHAnsi"/>
         <w:sz w:val="24"/>
         <w:szCs w:val="24"/>
-        <w:lang w:val="en-US" w:eastAsia="en-US" w:bidi="ar-SA"/>
+        <w:lang w:bidi="ar-SA" w:eastAsia="en-US" w:val="en-US"/>
       </w:rPr>
     </w:rPrDefault>
     <w:pPrDefault>
@@ -732,35 +732,35 @@
       </w:pPr>
     </w:pPrDefault>
   </w:docDefaults>
-  <w:latentStyles w:defLockedState="0" w:defUIPriority="0" w:defSemiHidden="0" w:defUnhideWhenUsed="0" w:defQFormat="0" w:count="276"/>
-  <w:style w:type="paragraph" w:default="1" w:styleId="Normal">
+  <w:latentStyles w:count="276" w:defLockedState="0" w:defQFormat="0" w:defSemiHidden="0" w:defUIPriority="0" w:defUnhideWhenUsed="0"/>
+  <w:style w:default="1" w:styleId="Normal" w:type="paragraph">
     <w:name w:val="Normal"/>
     <w:qFormat/>
   </w:style>
-  <w:style w:type="paragraph" w:styleId="BodyText">
+  <w:style w:styleId="BodyText" w:type="paragraph">
     <w:name w:val="Body Text"/>
     <w:basedOn w:val="Normal"/>
     <w:link w:val="BodyTextChar"/>
     <w:pPr>
-      <w:spacing w:before="180" w:after="180"/>
-    </w:pPr>
-    <w:qFormat/>
-  </w:style>
-  <w:style w:type="paragraph" w:customStyle="1" w:styleId="FirstParagraph">
+      <w:spacing w:after="180" w:before="180"/>
+    </w:pPr>
+    <w:qFormat/>
+  </w:style>
+  <w:style w:customStyle="1" w:styleId="FirstParagraph" w:type="paragraph">
     <w:name w:val="First Paragraph"/>
     <w:basedOn w:val="BodyText"/>
     <w:next w:val="BodyText"/>
     <w:qFormat/>
   </w:style>
-  <w:style w:type="paragraph" w:customStyle="1" w:styleId="Compact">
+  <w:style w:customStyle="1" w:styleId="Compact" w:type="paragraph">
     <w:name w:val="Compact"/>
     <w:basedOn w:val="BodyText"/>
     <w:qFormat/>
     <w:pPr>
-      <w:spacing w:before="36" w:after="36"/>
-    </w:pPr>
-  </w:style>
-  <w:style w:type="paragraph" w:styleId="Title">
+      <w:spacing w:after="36" w:before="36"/>
+    </w:pPr>
+  </w:style>
+  <w:style w:styleId="Title" w:type="paragraph">
     <w:name w:val="Title"/>
     <w:basedOn w:val="Normal"/>
     <w:next w:val="BodyText"/>
@@ -768,19 +768,19 @@
     <w:pPr>
       <w:keepNext/>
       <w:keepLines/>
-      <w:spacing w:before="480" w:after="240"/>
+      <w:spacing w:after="240" w:before="480"/>
       <w:jc w:val="center"/>
     </w:pPr>
     <w:rPr>
-      <w:rFonts w:asciiTheme="majorHAnsi" w:eastAsiaTheme="majorEastAsia" w:hAnsiTheme="majorHAnsi" w:cstheme="majorBidi"/>
+      <w:rFonts w:asciiTheme="majorHAnsi" w:cstheme="majorBidi" w:eastAsiaTheme="majorEastAsia" w:hAnsiTheme="majorHAnsi"/>
       <w:b/>
       <w:bCs/>
-      <w:color w:val="345A8A" w:themeColor="accent1" w:themeShade="B5"/>
+      <w:color w:themeColor="accent1" w:themeShade="B5" w:val="345A8A"/>
       <w:sz w:val="36"/>
       <w:szCs w:val="36"/>
     </w:rPr>
   </w:style>
-  <w:style w:type="paragraph" w:styleId="Subtitle">
+  <w:style w:styleId="Subtitle" w:type="paragraph">
     <w:name w:val="Subtitle"/>
     <w:basedOn w:val="Title"/>
     <w:next w:val="BodyText"/>
@@ -788,7 +788,7 @@
     <w:pPr>
       <w:keepNext/>
       <w:keepLines/>
-      <w:spacing w:before="240" w:after="240"/>
+      <w:spacing w:after="240" w:before="240"/>
       <w:jc w:val="center"/>
     </w:pPr>
     <w:rPr>
@@ -796,7 +796,7 @@
       <w:szCs w:val="30"/>
     </w:rPr>
   </w:style>
-  <w:style w:type="paragraph" w:customStyle="1" w:styleId="Author">
+  <w:style w:customStyle="1" w:styleId="Author" w:type="paragraph">
     <w:name w:val="Author"/>
     <w:next w:val="BodyText"/>
     <w:qFormat/>
@@ -806,7 +806,7 @@
       <w:jc w:val="center"/>
     </w:pPr>
   </w:style>
-  <w:style w:type="paragraph" w:styleId="Date">
+  <w:style w:styleId="Date" w:type="paragraph">
     <w:name w:val="Date"/>
     <w:next w:val="BodyText"/>
     <w:qFormat/>
@@ -816,7 +816,7 @@
       <w:jc w:val="center"/>
     </w:pPr>
   </w:style>
-  <w:style w:type="paragraph" w:customStyle="1" w:styleId="Abstract">
+  <w:style w:customStyle="1" w:styleId="Abstract" w:type="paragraph">
     <w:name w:val="Abstract"/>
     <w:basedOn w:val="Normal"/>
     <w:next w:val="BodyText"/>
@@ -824,14 +824,14 @@
     <w:pPr>
       <w:keepNext/>
       <w:keepLines/>
-      <w:spacing w:before="300" w:after="300"/>
+      <w:spacing w:after="300" w:before="300"/>
     </w:pPr>
     <w:rPr>
       <w:sz w:val="20"/>
       <w:szCs w:val="20"/>
     </w:rPr>
   </w:style>
-  <w:style w:type="paragraph" w:styleId="Bibliography">
+  <w:style w:styleId="Bibliography" w:type="paragraph">
     <w:name w:val="Bibliography"/>
     <w:basedOn w:val="Normal"/>
     <w:next w:val="Bibliography"/>
@@ -839,7 +839,7 @@
     <w:pPr/>
     <w:rPr/>
   </w:style>
-  <w:style w:type="paragraph" w:styleId="Heading1">
+  <w:style w:styleId="Heading1" w:type="paragraph">
     <w:name w:val="Heading 1"/>
     <w:basedOn w:val="Normal"/>
     <w:next w:val="BodyText"/>
@@ -848,19 +848,19 @@
     <w:pPr>
       <w:keepNext/>
       <w:keepLines/>
-      <w:spacing w:before="480" w:after="0"/>
+      <w:spacing w:after="0" w:before="480"/>
       <w:outlineLvl w:val="0"/>
     </w:pPr>
     <w:rPr>
-      <w:rFonts w:asciiTheme="majorHAnsi" w:eastAsiaTheme="majorEastAsia" w:hAnsiTheme="majorHAnsi" w:cstheme="majorBidi"/>
+      <w:rFonts w:asciiTheme="majorHAnsi" w:cstheme="majorBidi" w:eastAsiaTheme="majorEastAsia" w:hAnsiTheme="majorHAnsi"/>
       <w:b/>
       <w:bCs/>
-      <w:color w:val="4F81BD" w:themeColor="accent1"/>
+      <w:color w:themeColor="accent1" w:val="4F81BD"/>
       <w:sz w:val="32"/>
       <w:szCs w:val="32"/>
     </w:rPr>
   </w:style>
-  <w:style w:type="paragraph" w:styleId="Heading2">
+  <w:style w:styleId="Heading2" w:type="paragraph">
     <w:name w:val="Heading 2"/>
     <w:basedOn w:val="Normal"/>
     <w:next w:val="BodyText"/>
@@ -870,19 +870,19 @@
     <w:pPr>
       <w:keepNext/>
       <w:keepLines/>
-      <w:spacing w:before="200" w:after="0"/>
+      <w:spacing w:after="0" w:before="200"/>
       <w:outlineLvl w:val="1"/>
     </w:pPr>
     <w:rPr>
-      <w:rFonts w:asciiTheme="majorHAnsi" w:eastAsiaTheme="majorEastAsia" w:hAnsiTheme="majorHAnsi" w:cstheme="majorBidi"/>
+      <w:rFonts w:asciiTheme="majorHAnsi" w:cstheme="majorBidi" w:eastAsiaTheme="majorEastAsia" w:hAnsiTheme="majorHAnsi"/>
       <w:b/>
       <w:bCs/>
-      <w:color w:val="4F81BD" w:themeColor="accent1"/>
+      <w:color w:themeColor="accent1" w:val="4F81BD"/>
       <w:sz w:val="28"/>
       <w:szCs w:val="28"/>
     </w:rPr>
   </w:style>
-  <w:style w:type="paragraph" w:styleId="Heading3">
+  <w:style w:styleId="Heading3" w:type="paragraph">
     <w:name w:val="Heading 3"/>
     <w:basedOn w:val="Normal"/>
     <w:next w:val="BodyText"/>
@@ -892,19 +892,19 @@
     <w:pPr>
       <w:keepNext/>
       <w:keepLines/>
-      <w:spacing w:before="200" w:after="0"/>
+      <w:spacing w:after="0" w:before="200"/>
       <w:outlineLvl w:val="2"/>
     </w:pPr>
     <w:rPr>
-      <w:rFonts w:asciiTheme="majorHAnsi" w:eastAsiaTheme="majorEastAsia" w:hAnsiTheme="majorHAnsi" w:cstheme="majorBidi"/>
+      <w:rFonts w:asciiTheme="majorHAnsi" w:cstheme="majorBidi" w:eastAsiaTheme="majorEastAsia" w:hAnsiTheme="majorHAnsi"/>
       <w:b/>
       <w:bCs/>
-      <w:color w:val="4F81BD" w:themeColor="accent1"/>
+      <w:color w:themeColor="accent1" w:val="4F81BD"/>
       <w:sz w:val="24"/>
       <w:szCs w:val="24"/>
     </w:rPr>
   </w:style>
-  <w:style w:type="paragraph" w:styleId="Heading4">
+  <w:style w:styleId="Heading4" w:type="paragraph">
     <w:name w:val="Heading 4"/>
     <w:basedOn w:val="Normal"/>
     <w:next w:val="BodyText"/>
@@ -914,19 +914,19 @@
     <w:pPr>
       <w:keepNext/>
       <w:keepLines/>
-      <w:spacing w:before="200" w:after="0"/>
+      <w:spacing w:after="0" w:before="200"/>
       <w:outlineLvl w:val="3"/>
     </w:pPr>
     <w:rPr>
-      <w:rFonts w:asciiTheme="majorHAnsi" w:eastAsiaTheme="majorEastAsia" w:hAnsiTheme="majorHAnsi" w:cstheme="majorBidi"/>
+      <w:rFonts w:asciiTheme="majorHAnsi" w:cstheme="majorBidi" w:eastAsiaTheme="majorEastAsia" w:hAnsiTheme="majorHAnsi"/>
       <w:i/>
       <w:bCs/>
-      <w:color w:val="4F81BD" w:themeColor="accent1"/>
+      <w:color w:themeColor="accent1" w:val="4F81BD"/>
       <w:sz w:val="24"/>
       <w:szCs w:val="24"/>
     </w:rPr>
   </w:style>
-  <w:style w:type="paragraph" w:styleId="Heading5">
+  <w:style w:styleId="Heading5" w:type="paragraph">
     <w:name w:val="Heading 5"/>
     <w:basedOn w:val="Normal"/>
     <w:next w:val="BodyText"/>
@@ -936,18 +936,18 @@
     <w:pPr>
       <w:keepNext/>
       <w:keepLines/>
-      <w:spacing w:before="200" w:after="0"/>
+      <w:spacing w:after="0" w:before="200"/>
       <w:outlineLvl w:val="4"/>
     </w:pPr>
     <w:rPr>
-      <w:rFonts w:asciiTheme="majorHAnsi" w:eastAsiaTheme="majorEastAsia" w:hAnsiTheme="majorHAnsi" w:cstheme="majorBidi"/>
+      <w:rFonts w:asciiTheme="majorHAnsi" w:cstheme="majorBidi" w:eastAsiaTheme="majorEastAsia" w:hAnsiTheme="majorHAnsi"/>
       <w:iCs/>
-      <w:color w:val="4F81BD" w:themeColor="accent1"/>
+      <w:color w:themeColor="accent1" w:val="4F81BD"/>
       <w:sz w:val="24"/>
       <w:szCs w:val="24"/>
     </w:rPr>
   </w:style>
-  <w:style w:type="paragraph" w:styleId="Heading6">
+  <w:style w:styleId="Heading6" w:type="paragraph">
     <w:name w:val="Heading 6"/>
     <w:basedOn w:val="Normal"/>
     <w:next w:val="BodyText"/>
@@ -957,17 +957,17 @@
     <w:pPr>
       <w:keepNext/>
       <w:keepLines/>
-      <w:spacing w:before="200" w:after="0"/>
+      <w:spacing w:after="0" w:before="200"/>
       <w:outlineLvl w:val="5"/>
     </w:pPr>
     <w:rPr>
-      <w:rFonts w:asciiTheme="majorHAnsi" w:eastAsiaTheme="majorEastAsia" w:hAnsiTheme="majorHAnsi" w:cstheme="majorBidi"/>
-      <w:color w:val="4F81BD" w:themeColor="accent1"/>
+      <w:rFonts w:asciiTheme="majorHAnsi" w:cstheme="majorBidi" w:eastAsiaTheme="majorEastAsia" w:hAnsiTheme="majorHAnsi"/>
+      <w:color w:themeColor="accent1" w:val="4F81BD"/>
       <w:sz w:val="24"/>
       <w:szCs w:val="24"/>
     </w:rPr>
   </w:style>
-  <w:style w:type="paragraph" w:styleId="Heading7">
+  <w:style w:styleId="Heading7" w:type="paragraph">
     <w:name w:val="Heading 7"/>
     <w:basedOn w:val="Normal"/>
     <w:next w:val="BodyText"/>
@@ -977,17 +977,17 @@
     <w:pPr>
       <w:keepNext/>
       <w:keepLines/>
-      <w:spacing w:before="200" w:after="0"/>
+      <w:spacing w:after="0" w:before="200"/>
       <w:outlineLvl w:val="6"/>
     </w:pPr>
     <w:rPr>
-      <w:rFonts w:asciiTheme="majorHAnsi" w:eastAsiaTheme="majorEastAsia" w:hAnsiTheme="majorHAnsi" w:cstheme="majorBidi"/>
-      <w:color w:val="4F81BD" w:themeColor="accent1"/>
+      <w:rFonts w:asciiTheme="majorHAnsi" w:cstheme="majorBidi" w:eastAsiaTheme="majorEastAsia" w:hAnsiTheme="majorHAnsi"/>
+      <w:color w:themeColor="accent1" w:val="4F81BD"/>
       <w:sz w:val="24"/>
       <w:szCs w:val="24"/>
     </w:rPr>
   </w:style>
-  <w:style w:type="paragraph" w:styleId="Heading8">
+  <w:style w:styleId="Heading8" w:type="paragraph">
     <w:name w:val="Heading 8"/>
     <w:basedOn w:val="Normal"/>
     <w:next w:val="BodyText"/>
@@ -997,17 +997,17 @@
     <w:pPr>
       <w:keepNext/>
       <w:keepLines/>
-      <w:spacing w:before="200" w:after="0"/>
+      <w:spacing w:after="0" w:before="200"/>
       <w:outlineLvl w:val="7"/>
     </w:pPr>
     <w:rPr>
-      <w:rFonts w:asciiTheme="majorHAnsi" w:eastAsiaTheme="majorEastAsia" w:hAnsiTheme="majorHAnsi" w:cstheme="majorBidi"/>
-      <w:color w:val="4F81BD" w:themeColor="accent1"/>
+      <w:rFonts w:asciiTheme="majorHAnsi" w:cstheme="majorBidi" w:eastAsiaTheme="majorEastAsia" w:hAnsiTheme="majorHAnsi"/>
+      <w:color w:themeColor="accent1" w:val="4F81BD"/>
       <w:sz w:val="24"/>
       <w:szCs w:val="24"/>
     </w:rPr>
   </w:style>
-  <w:style w:type="paragraph" w:styleId="Heading9">
+  <w:style w:styleId="Heading9" w:type="paragraph">
     <w:name w:val="Heading 9"/>
     <w:basedOn w:val="Normal"/>
     <w:next w:val="BodyText"/>
@@ -1017,17 +1017,17 @@
     <w:pPr>
       <w:keepNext/>
       <w:keepLines/>
-      <w:spacing w:before="200" w:after="0"/>
+      <w:spacing w:after="0" w:before="200"/>
       <w:outlineLvl w:val="8"/>
     </w:pPr>
     <w:rPr>
-      <w:rFonts w:asciiTheme="majorHAnsi" w:eastAsiaTheme="majorEastAsia" w:hAnsiTheme="majorHAnsi" w:cstheme="majorBidi"/>
-      <w:color w:val="4F81BD" w:themeColor="accent1"/>
+      <w:rFonts w:asciiTheme="majorHAnsi" w:cstheme="majorBidi" w:eastAsiaTheme="majorEastAsia" w:hAnsiTheme="majorHAnsi"/>
+      <w:color w:themeColor="accent1" w:val="4F81BD"/>
       <w:sz w:val="24"/>
       <w:szCs w:val="24"/>
     </w:rPr>
   </w:style>
-  <w:style w:type="paragraph" w:styleId="BlockText">
+  <w:style w:styleId="BlockText" w:type="paragraph">
     <w:name w:val="Block Text"/>
     <w:basedOn w:val="BodyText"/>
     <w:next w:val="BodyText"/>
@@ -1035,11 +1035,11 @@
     <w:unhideWhenUsed/>
     <w:qFormat/>
     <w:pPr>
-      <w:spacing w:before="100" w:after="100"/>
+      <w:spacing w:after="100" w:before="100"/>
       <w:ind w:firstLine="0" w:left="480" w:right="480"/>
     </w:pPr>
   </w:style>
-  <w:style w:type="paragraph" w:styleId="FootnoteText">
+  <w:style w:styleId="FootnoteText" w:type="paragraph">
     <w:name w:val="Footnote Text"/>
     <w:basedOn w:val="Normal"/>
     <w:next w:val="FootnoteText"/>
@@ -1047,30 +1047,30 @@
     <w:unhideWhenUsed/>
     <w:qFormat/>
   </w:style>
-  <w:style w:type="character" w:default="1" w:styleId="DefaultParagraphFont">
+  <w:style w:default="1" w:styleId="DefaultParagraphFont" w:type="character">
     <w:name w:val="Default Paragraph Font"/>
     <w:semiHidden/>
     <w:unhideWhenUsed/>
   </w:style>
-  <w:style w:type="table" w:default="1" w:styleId="Table">
+  <w:style w:default="1" w:styleId="Table" w:type="table">
     <w:name w:val="Table"/>
     <w:basedOn w:val="TableNormal"/>
     <w:semiHidden/>
     <w:unhideWhenUsed/>
     <w:qFormat/>
     <w:tblPr>
-      <w:tblInd w:w="0" w:type="dxa"/>
+      <w:tblInd w:type="dxa" w:w="0"/>
       <w:tblCellMar>
-        <w:top w:w="0" w:type="dxa"/>
-        <w:left w:w="108" w:type="dxa"/>
-        <w:bottom w:w="0" w:type="dxa"/>
-        <w:right w:w="108" w:type="dxa"/>
+        <w:top w:type="dxa" w:w="0"/>
+        <w:left w:type="dxa" w:w="108"/>
+        <w:bottom w:type="dxa" w:w="0"/>
+        <w:right w:type="dxa" w:w="108"/>
       </w:tblCellMar>
     </w:tblPr>
     <w:tblStylePr w:type="firstRow">
       <w:tblPr>
         <w:jc w:val="left"/>
-        <w:tblInd w:w="0" w:type="dxa"/>
+        <w:tblInd w:type="dxa" w:w="0"/>
       </w:tblPr>
       <w:trPr>
         <w:jc w:val="left"/>
@@ -1083,7 +1083,7 @@
       </w:tcPr>
     </w:tblStylePr>
   </w:style>
-  <w:style w:type="paragraph" w:customStyle="1" w:styleId="DefinitionTerm">
+  <w:style w:customStyle="1" w:styleId="DefinitionTerm" w:type="paragraph">
     <w:name w:val="Definition Term"/>
     <w:basedOn w:val="Normal"/>
     <w:next w:val="Definition"/>
@@ -1096,49 +1096,49 @@
       <w:b/>
     </w:rPr>
   </w:style>
-  <w:style w:type="paragraph" w:customStyle="1" w:styleId="Definition">
+  <w:style w:customStyle="1" w:styleId="Definition" w:type="paragraph">
     <w:name w:val="Definition"/>
     <w:basedOn w:val="Normal"/>
   </w:style>
-  <w:style w:type="paragraph" w:styleId="Caption">
+  <w:style w:styleId="Caption" w:type="paragraph">
     <w:name w:val="Caption"/>
     <w:basedOn w:val="Normal"/>
     <w:link w:val="BodyTextChar"/>
     <w:pPr>
-      <w:spacing w:before="0" w:after="120"/>
+      <w:spacing w:after="120" w:before="0"/>
     </w:pPr>
     <w:rPr>
       <w:i/>
     </w:rPr>
   </w:style>
-  <w:style w:type="paragraph" w:customStyle="1" w:styleId="TableCaption">
+  <w:style w:customStyle="1" w:styleId="TableCaption" w:type="paragraph">
     <w:name w:val="Table Caption"/>
     <w:basedOn w:val="Caption"/>
     <w:pPr>
       <w:keepNext/>
     </w:pPr>
   </w:style>
-  <w:style w:type="paragraph" w:customStyle="1" w:styleId="ImageCaption">
+  <w:style w:customStyle="1" w:styleId="ImageCaption" w:type="paragraph">
     <w:name w:val="Image Caption"/>
     <w:basedOn w:val="Caption"/>
   </w:style>
-  <w:style w:type="paragraph" w:customStyle="1" w:styleId="Figure">
+  <w:style w:customStyle="1" w:styleId="Figure" w:type="paragraph">
     <w:name w:val="Figure"/>
     <w:basedOn w:val="Normal"/>
   </w:style>
-  <w:style w:type="paragraph" w:customStyle="1" w:styleId="CaptionedFigure">
+  <w:style w:customStyle="1" w:styleId="CaptionedFigure" w:type="paragraph">
     <w:name w:val="Captioned Figure"/>
     <w:basedOn w:val="Figure"/>
     <w:pPr>
       <w:keepNext/>
     </w:pPr>
   </w:style>
-  <w:style w:type="character" w:customStyle="1" w:styleId="BodyTextChar">
+  <w:style w:customStyle="1" w:styleId="BodyTextChar" w:type="character">
     <w:name w:val="Body Text Char"/>
     <w:basedOn w:val="DefaultParagraphFont"/>
     <w:link w:val="BodyText"/>
   </w:style>
-  <w:style w:type="character" w:customStyle="1" w:styleId="VerbatimChar">
+  <w:style w:customStyle="1" w:styleId="VerbatimChar" w:type="character">
     <w:name w:val="Verbatim Char"/>
     <w:basedOn w:val="BodyTextChar"/>
     <w:rPr>
@@ -1146,25 +1146,25 @@
       <w:sz w:val="22"/>
     </w:rPr>
   </w:style>
-  <w:style w:type="character" w:customStyle="1" w:styleId="SectionNumber">
+  <w:style w:customStyle="1" w:styleId="SectionNumber" w:type="character">
     <w:name w:val="Section Number"/>
     <w:basedOn w:val="BodyTextChar"/>
   </w:style>
-  <w:style w:type="character" w:styleId="FootnoteReference">
+  <w:style w:styleId="FootnoteReference" w:type="character">
     <w:name w:val="Footnote Reference"/>
     <w:basedOn w:val="BodyTextChar"/>
     <w:rPr>
       <w:vertAlign w:val="superscript"/>
     </w:rPr>
   </w:style>
-  <w:style w:type="character" w:styleId="Hyperlink">
+  <w:style w:styleId="Hyperlink" w:type="character">
     <w:name w:val="Hyperlink"/>
     <w:basedOn w:val="BodyTextChar"/>
     <w:rPr>
-      <w:color w:val="4F81BD" w:themeColor="accent1"/>
-    </w:rPr>
-  </w:style>
-  <w:style w:type="paragraph" w:styleId="TOCHeading">
+      <w:color w:themeColor="accent1" w:val="4F81BD"/>
+    </w:rPr>
+  </w:style>
+  <w:style w:styleId="TOCHeading" w:type="paragraph">
     <w:name w:val="TOC Heading"/>
     <w:basedOn w:val="Heading1"/>
     <w:next w:val="BodyText"/>
@@ -1176,10 +1176,10 @@
       <w:outlineLvl w:val="9"/>
     </w:pPr>
     <w:rPr>
-      <w:rFonts w:asciiTheme="majorHAnsi" w:eastAsiaTheme="majorEastAsia" w:hAnsiTheme="majorHAnsi" w:cstheme="majorBidi"/>
+      <w:rFonts w:asciiTheme="majorHAnsi" w:cstheme="majorBidi" w:eastAsiaTheme="majorEastAsia" w:hAnsiTheme="majorHAnsi"/>
       <w:b w:val="0"/>
       <w:bCs w:val="0"/>
-      <w:color w:val="365F91" w:themeColor="accent1" w:themeShade="BF"/>
+      <w:color w:themeColor="accent1" w:themeShade="BF" w:val="365F91"/>
     </w:rPr>
   </w:style>
   <w:style w:type="paragraph" w:customStyle="1" w:styleId="SourceCode">

</xml_diff>